<commit_message>
first draft is completed
</commit_message>
<xml_diff>
--- a/design/article/[李田锋]毕业论文初稿.docx
+++ b/design/article/[李田锋]毕业论文初稿.docx
@@ -11680,7 +11680,7 @@
         <w:ind w:left="420" w:firstLine="420"/>
         <w:jc w:val="left"/>
         <w:rPr>
-          <w:rFonts w:cs="宋体" w:hint="eastAsia"/>
+          <w:rFonts w:cs="宋体"/>
           <w:sz w:val="24"/>
           <w:szCs w:val="24"/>
         </w:rPr>
@@ -11884,7 +11884,7 @@
         <w:ind w:left="420" w:firstLine="420"/>
         <w:jc w:val="left"/>
         <w:rPr>
-          <w:rFonts w:cs="宋体" w:hint="eastAsia"/>
+          <w:rFonts w:cs="宋体"/>
           <w:sz w:val="24"/>
           <w:szCs w:val="24"/>
         </w:rPr>
@@ -11896,7 +11896,7 @@
         <w:ind w:left="420" w:firstLine="420"/>
         <w:jc w:val="left"/>
         <w:rPr>
-          <w:rFonts w:cs="宋体" w:hint="eastAsia"/>
+          <w:rFonts w:cs="宋体"/>
           <w:sz w:val="24"/>
           <w:szCs w:val="24"/>
         </w:rPr>
@@ -11908,7 +11908,7 @@
         <w:ind w:left="420" w:firstLine="420"/>
         <w:jc w:val="left"/>
         <w:rPr>
-          <w:rFonts w:cs="宋体" w:hint="eastAsia"/>
+          <w:rFonts w:cs="宋体"/>
           <w:sz w:val="24"/>
           <w:szCs w:val="24"/>
         </w:rPr>
@@ -11920,7 +11920,7 @@
         <w:ind w:left="420" w:firstLine="420"/>
         <w:jc w:val="left"/>
         <w:rPr>
-          <w:rFonts w:cs="宋体" w:hint="eastAsia"/>
+          <w:rFonts w:cs="宋体"/>
           <w:sz w:val="24"/>
           <w:szCs w:val="24"/>
         </w:rPr>
@@ -11932,7 +11932,7 @@
         <w:ind w:left="420" w:firstLine="420"/>
         <w:jc w:val="left"/>
         <w:rPr>
-          <w:rFonts w:cs="宋体" w:hint="eastAsia"/>
+          <w:rFonts w:cs="宋体"/>
           <w:sz w:val="24"/>
           <w:szCs w:val="24"/>
         </w:rPr>
@@ -11944,7 +11944,7 @@
         <w:ind w:left="420" w:firstLine="420"/>
         <w:jc w:val="left"/>
         <w:rPr>
-          <w:rFonts w:cs="宋体" w:hint="eastAsia"/>
+          <w:rFonts w:cs="宋体"/>
           <w:sz w:val="24"/>
           <w:szCs w:val="24"/>
         </w:rPr>
@@ -11970,7 +11970,7 @@
         </w:numPr>
         <w:ind w:left="420"/>
         <w:rPr>
-          <w:rFonts w:cs="宋体" w:hint="eastAsia"/>
+          <w:rFonts w:cs="宋体"/>
           <w:sz w:val="24"/>
           <w:szCs w:val="24"/>
         </w:rPr>
@@ -11997,7 +11997,7 @@
       <w:pPr>
         <w:ind w:left="420"/>
         <w:rPr>
-          <w:rFonts w:cs="宋体" w:hint="eastAsia"/>
+          <w:rFonts w:cs="宋体"/>
           <w:sz w:val="24"/>
           <w:szCs w:val="24"/>
         </w:rPr>
@@ -12064,7 +12064,6 @@
         <w:ind w:left="420"/>
         <w:jc w:val="center"/>
         <w:rPr>
-          <w:rFonts w:hint="eastAsia"/>
           <w:b/>
         </w:rPr>
       </w:pPr>
@@ -12203,18 +12202,26 @@
         <w:spacing w:line="360" w:lineRule="auto"/>
         <w:ind w:left="420"/>
         <w:rPr>
+          <w:rFonts w:cs="宋体"/>
+          <w:sz w:val="24"/>
+          <w:szCs w:val="24"/>
+        </w:rPr>
+      </w:pPr>
+      <w:r>
+        <w:rPr>
           <w:rFonts w:cs="宋体" w:hint="eastAsia"/>
           <w:sz w:val="24"/>
           <w:szCs w:val="24"/>
         </w:rPr>
-      </w:pPr>
+        <w:t>教师可以在系统</w:t>
+      </w:r>
       <w:r>
         <w:rPr>
           <w:rFonts w:cs="宋体" w:hint="eastAsia"/>
           <w:sz w:val="24"/>
           <w:szCs w:val="24"/>
         </w:rPr>
-        <w:t>教师可以在系统</w:t>
+        <w:t>中查询一定范围内的学生信息，</w:t>
       </w:r>
       <w:r>
         <w:rPr>
@@ -12222,7 +12229,7 @@
           <w:sz w:val="24"/>
           <w:szCs w:val="24"/>
         </w:rPr>
-        <w:t>中查询一定范围内的学生信息，</w:t>
+        <w:t>以</w:t>
       </w:r>
       <w:r>
         <w:rPr>
@@ -12230,14 +12237,6 @@
           <w:sz w:val="24"/>
           <w:szCs w:val="24"/>
         </w:rPr>
-        <w:t>以</w:t>
-      </w:r>
-      <w:r>
-        <w:rPr>
-          <w:rFonts w:cs="宋体" w:hint="eastAsia"/>
-          <w:sz w:val="24"/>
-          <w:szCs w:val="24"/>
-        </w:rPr>
         <w:t>便于日常事务的交流。</w:t>
       </w:r>
     </w:p>
@@ -12245,7 +12244,7 @@
       <w:pPr>
         <w:ind w:left="420"/>
         <w:rPr>
-          <w:rFonts w:cs="宋体" w:hint="eastAsia"/>
+          <w:rFonts w:cs="宋体"/>
           <w:sz w:val="24"/>
           <w:szCs w:val="24"/>
         </w:rPr>
@@ -12312,7 +12311,6 @@
         <w:ind w:left="420"/>
         <w:jc w:val="center"/>
         <w:rPr>
-          <w:rFonts w:hint="eastAsia"/>
           <w:b/>
         </w:rPr>
       </w:pPr>
@@ -12616,47 +12614,52 @@
     <w:p>
       <w:pPr>
         <w:pStyle w:val="3"/>
+      </w:pPr>
+      <w:bookmarkStart w:id="48" w:name="_Toc534489407"/>
+      <w:r>
+        <w:t>3.</w:t>
+      </w:r>
+      <w:r>
         <w:rPr>
           <w:rFonts w:hint="eastAsia"/>
         </w:rPr>
-      </w:pPr>
-      <w:bookmarkStart w:id="48" w:name="_Toc534489407"/>
-      <w:r>
-        <w:t>3.</w:t>
+        <w:t>3</w:t>
+      </w:r>
+      <w:r>
+        <w:t xml:space="preserve">.1 </w:t>
       </w:r>
       <w:r>
         <w:rPr>
           <w:rFonts w:hint="eastAsia"/>
         </w:rPr>
-        <w:t>3</w:t>
-      </w:r>
-      <w:r>
-        <w:t xml:space="preserve">.1 </w:t>
-      </w:r>
+        <w:t>关系型数据库概念设计</w:t>
+      </w:r>
+      <w:bookmarkEnd w:id="48"/>
+    </w:p>
+    <w:p>
+      <w:pPr>
+        <w:spacing w:line="360" w:lineRule="auto"/>
+        <w:ind w:firstLine="420"/>
+        <w:rPr>
+          <w:sz w:val="24"/>
+          <w:szCs w:val="24"/>
+        </w:rPr>
+      </w:pPr>
       <w:r>
         <w:rPr>
           <w:rFonts w:hint="eastAsia"/>
-        </w:rPr>
-        <w:t>关系型数据库概念设计</w:t>
-      </w:r>
-      <w:bookmarkEnd w:id="48"/>
-    </w:p>
-    <w:p>
-      <w:pPr>
-        <w:spacing w:line="360" w:lineRule="auto"/>
-        <w:ind w:firstLine="420"/>
-        <w:rPr>
-          <w:sz w:val="24"/>
-          <w:szCs w:val="24"/>
-        </w:rPr>
-      </w:pPr>
+          <w:sz w:val="24"/>
+          <w:szCs w:val="24"/>
+        </w:rPr>
+        <w:t>本系统</w:t>
+      </w:r>
       <w:r>
         <w:rPr>
           <w:rFonts w:hint="eastAsia"/>
           <w:sz w:val="24"/>
           <w:szCs w:val="24"/>
         </w:rPr>
-        <w:t>本系统</w:t>
+        <w:t>开发的总体目标为</w:t>
       </w:r>
       <w:r>
         <w:rPr>
@@ -12664,7 +12667,7 @@
           <w:sz w:val="24"/>
           <w:szCs w:val="24"/>
         </w:rPr>
-        <w:t>开发的总体目标为</w:t>
+        <w:t>为广大高校师生提供信息交流平台。</w:t>
       </w:r>
       <w:r>
         <w:rPr>
@@ -12672,7 +12675,7 @@
           <w:sz w:val="24"/>
           <w:szCs w:val="24"/>
         </w:rPr>
-        <w:t>为广大高校师生提供信息交流平台。</w:t>
+        <w:t>目的在于</w:t>
       </w:r>
       <w:r>
         <w:rPr>
@@ -12680,7 +12683,7 @@
           <w:sz w:val="24"/>
           <w:szCs w:val="24"/>
         </w:rPr>
-        <w:t>目的在于</w:t>
+        <w:t>提高</w:t>
       </w:r>
       <w:r>
         <w:rPr>
@@ -12688,7 +12691,7 @@
           <w:sz w:val="24"/>
           <w:szCs w:val="24"/>
         </w:rPr>
-        <w:t>提高</w:t>
+        <w:t>学生机构或社团产生的</w:t>
       </w:r>
       <w:r>
         <w:rPr>
@@ -12696,7 +12699,7 @@
           <w:sz w:val="24"/>
           <w:szCs w:val="24"/>
         </w:rPr>
-        <w:t>学生机构或社团产生的</w:t>
+        <w:t>校园信息</w:t>
       </w:r>
       <w:r>
         <w:rPr>
@@ -12704,7 +12707,7 @@
           <w:sz w:val="24"/>
           <w:szCs w:val="24"/>
         </w:rPr>
-        <w:t>校园信息</w:t>
+        <w:t>的</w:t>
       </w:r>
       <w:r>
         <w:rPr>
@@ -12712,7 +12715,7 @@
           <w:sz w:val="24"/>
           <w:szCs w:val="24"/>
         </w:rPr>
-        <w:t>的</w:t>
+        <w:t>传播的质量和效率</w:t>
       </w:r>
       <w:r>
         <w:rPr>
@@ -12720,7 +12723,7 @@
           <w:sz w:val="24"/>
           <w:szCs w:val="24"/>
         </w:rPr>
-        <w:t>传播的质量和效率</w:t>
+        <w:t>；</w:t>
       </w:r>
       <w:r>
         <w:rPr>
@@ -12728,7 +12731,7 @@
           <w:sz w:val="24"/>
           <w:szCs w:val="24"/>
         </w:rPr>
-        <w:t>；</w:t>
+        <w:t>充当校园通讯录角色，免去寻找目的人而花费的时间；提供稳定有效的即时通讯服务</w:t>
       </w:r>
       <w:r>
         <w:rPr>
@@ -12736,7 +12739,7 @@
           <w:sz w:val="24"/>
           <w:szCs w:val="24"/>
         </w:rPr>
-        <w:t>充当校园通讯录角色，免去寻找目的人而花费的时间；提供稳定有效的即时通讯服务</w:t>
+        <w:t>，提高信息交流的质量。</w:t>
       </w:r>
       <w:r>
         <w:rPr>
@@ -12744,7 +12747,7 @@
           <w:sz w:val="24"/>
           <w:szCs w:val="24"/>
         </w:rPr>
-        <w:t>，提高信息交流的质量。</w:t>
+        <w:t>针对于以上的需求和目标</w:t>
       </w:r>
       <w:r>
         <w:rPr>
@@ -12752,7 +12755,7 @@
           <w:sz w:val="24"/>
           <w:szCs w:val="24"/>
         </w:rPr>
-        <w:t>针对于以上的需求和目标</w:t>
+        <w:t>，</w:t>
       </w:r>
       <w:r>
         <w:rPr>
@@ -12760,7 +12763,7 @@
           <w:sz w:val="24"/>
           <w:szCs w:val="24"/>
         </w:rPr>
-        <w:t>，</w:t>
+        <w:t>在数据库的设计阶段的任务的体现上，</w:t>
       </w:r>
       <w:r>
         <w:rPr>
@@ -12768,7 +12771,7 @@
           <w:sz w:val="24"/>
           <w:szCs w:val="24"/>
         </w:rPr>
-        <w:t>在数据库的设计阶段的任务的体现上，</w:t>
+        <w:t>主要是对用户信息、日常资讯信息、聊天信息、系统资源信息、系统角色信息、组织机构信息、资源文件信息和收藏信息进行操作和处理。</w:t>
       </w:r>
       <w:r>
         <w:rPr>
@@ -12776,7 +12779,7 @@
           <w:sz w:val="24"/>
           <w:szCs w:val="24"/>
         </w:rPr>
-        <w:t>主要是对用户信息、日常资讯信息、聊天信息、系统资源信息、系统角色信息、组织机构信息、资源文件信息和收藏信息进行操作和处理。</w:t>
+        <w:t>因此在</w:t>
       </w:r>
       <w:r>
         <w:rPr>
@@ -12784,7 +12787,7 @@
           <w:sz w:val="24"/>
           <w:szCs w:val="24"/>
         </w:rPr>
-        <w:t>因此在</w:t>
+        <w:t>数据库概念设计阶段中，将会对实体数据的内在语义进行分析，以把显示现实世界中存在的实体转化为概念数据模型。</w:t>
       </w:r>
       <w:r>
         <w:rPr>
@@ -12792,7 +12795,7 @@
           <w:sz w:val="24"/>
           <w:szCs w:val="24"/>
         </w:rPr>
-        <w:t>数据库概念设计阶段中，将会对实体数据的内在语义进行分析，以把显示现实世界中存在的实体转化为概念数据模型。</w:t>
+        <w:t>如下图</w:t>
       </w:r>
       <w:r>
         <w:rPr>
@@ -12800,7 +12803,7 @@
           <w:sz w:val="24"/>
           <w:szCs w:val="24"/>
         </w:rPr>
-        <w:t>如下图</w:t>
+        <w:t>8</w:t>
       </w:r>
       <w:r>
         <w:rPr>
@@ -12808,14 +12811,6 @@
           <w:sz w:val="24"/>
           <w:szCs w:val="24"/>
         </w:rPr>
-        <w:t>8</w:t>
-      </w:r>
-      <w:r>
-        <w:rPr>
-          <w:rFonts w:hint="eastAsia"/>
-          <w:sz w:val="24"/>
-          <w:szCs w:val="24"/>
-        </w:rPr>
         <w:t>所示。</w:t>
       </w:r>
     </w:p>
@@ -12823,7 +12818,6 @@
       <w:pPr>
         <w:jc w:val="center"/>
         <w:rPr>
-          <w:rFonts w:hint="eastAsia"/>
           <w:b/>
         </w:rPr>
       </w:pPr>
@@ -12851,7 +12845,7 @@
           <v:shape id="_x0000_i1025" type="#_x0000_t75" style="width:446.25pt;height:243pt" o:ole="">
             <v:imagedata r:id="rId21" o:title=""/>
           </v:shape>
-          <o:OLEObject Type="Embed" ProgID="Visio.Drawing.15" ShapeID="_x0000_i1025" DrawAspect="Content" ObjectID="_1608233797" r:id="rId22"/>
+          <o:OLEObject Type="Embed" ProgID="Visio.Drawing.15" ShapeID="_x0000_i1025" DrawAspect="Content" ObjectID="_1608273215" r:id="rId22"/>
         </w:object>
       </w:r>
       <w:r>
@@ -12866,14 +12860,7 @@
           <w:rFonts w:cs="宋体" w:hint="eastAsia"/>
           <w:b/>
         </w:rPr>
-        <w:t>8</w:t>
-      </w:r>
-      <w:r>
-        <w:rPr>
-          <w:rFonts w:cs="宋体" w:hint="eastAsia"/>
-          <w:b/>
-        </w:rPr>
-        <w:t xml:space="preserve">  </w:t>
+        <w:t xml:space="preserve">8  </w:t>
       </w:r>
       <w:r>
         <w:rPr>
@@ -12983,14 +12970,12 @@
         </w:rPr>
         <w:t>为多对多关系；</w:t>
       </w:r>
-      <w:bookmarkStart w:id="49" w:name="_GoBack"/>
-      <w:bookmarkEnd w:id="49"/>
     </w:p>
     <w:p>
       <w:pPr>
         <w:pStyle w:val="3"/>
       </w:pPr>
-      <w:bookmarkStart w:id="50" w:name="_Toc534489408"/>
+      <w:bookmarkStart w:id="49" w:name="_Toc534489408"/>
       <w:r>
         <w:lastRenderedPageBreak/>
         <w:t>3.</w:t>
@@ -13019,7 +13004,7 @@
         </w:rPr>
         <w:t>关系型数据库逻辑设计</w:t>
       </w:r>
-      <w:bookmarkEnd w:id="50"/>
+      <w:bookmarkEnd w:id="49"/>
     </w:p>
     <w:p>
       <w:pPr>
@@ -13124,7 +13109,7 @@
         <w:tab/>
         <w:t xml:space="preserve"> </w:t>
       </w:r>
-      <w:bookmarkStart w:id="51" w:name="_Toc472010691"/>
+      <w:bookmarkStart w:id="50" w:name="_Toc472010691"/>
     </w:p>
     <w:p>
       <w:pPr>
@@ -13200,25 +13185,16 @@
     <w:p>
       <w:pPr>
         <w:pStyle w:val="ad"/>
-        <w:rPr>
-          <w:rFonts w:hint="eastAsia"/>
-        </w:rPr>
       </w:pPr>
     </w:p>
     <w:p>
       <w:pPr>
         <w:pStyle w:val="ad"/>
-        <w:rPr>
-          <w:rFonts w:hint="eastAsia"/>
-        </w:rPr>
       </w:pPr>
     </w:p>
     <w:p>
       <w:pPr>
         <w:pStyle w:val="ad"/>
-        <w:rPr>
-          <w:rFonts w:hint="eastAsia"/>
-        </w:rPr>
       </w:pPr>
     </w:p>
     <w:p>
@@ -14335,7 +14311,7 @@
       <w:pPr>
         <w:spacing w:line="360" w:lineRule="auto"/>
         <w:rPr>
-          <w:rFonts w:ascii="Times New Roman" w:hAnsi="Times New Roman" w:cs="Times New Roman" w:hint="eastAsia"/>
+          <w:rFonts w:ascii="Times New Roman" w:hAnsi="Times New Roman" w:cs="Times New Roman"/>
           <w:sz w:val="24"/>
           <w:szCs w:val="24"/>
         </w:rPr>
@@ -15976,7 +15952,7 @@
       <w:pPr>
         <w:pStyle w:val="2"/>
       </w:pPr>
-      <w:bookmarkStart w:id="52" w:name="_Toc534489409"/>
+      <w:bookmarkStart w:id="51" w:name="_Toc534489409"/>
       <w:r>
         <w:lastRenderedPageBreak/>
         <w:t>3.</w:t>
@@ -15996,7 +15972,7 @@
         </w:rPr>
         <w:t>系统的非关系键值数据库设计</w:t>
       </w:r>
-      <w:bookmarkEnd w:id="52"/>
+      <w:bookmarkEnd w:id="51"/>
     </w:p>
     <w:p>
       <w:r>
@@ -16008,7 +15984,7 @@
         <w:pStyle w:val="1"/>
         <w:spacing w:before="156" w:after="156"/>
       </w:pPr>
-      <w:bookmarkStart w:id="53" w:name="_Toc534489410"/>
+      <w:bookmarkStart w:id="52" w:name="_Toc534489410"/>
       <w:r>
         <w:lastRenderedPageBreak/>
         <w:t>4</w:t>
@@ -16019,16 +15995,16 @@
         </w:rPr>
         <w:t xml:space="preserve">　系统的具体实现</w:t>
       </w:r>
-      <w:bookmarkEnd w:id="51"/>
-      <w:bookmarkEnd w:id="53"/>
+      <w:bookmarkEnd w:id="50"/>
+      <w:bookmarkEnd w:id="52"/>
     </w:p>
     <w:p>
       <w:pPr>
         <w:pStyle w:val="1"/>
         <w:spacing w:before="156" w:after="156"/>
       </w:pPr>
-      <w:bookmarkStart w:id="54" w:name="_Toc472010697"/>
-      <w:bookmarkStart w:id="55" w:name="_Toc534489411"/>
+      <w:bookmarkStart w:id="53" w:name="_Toc472010697"/>
+      <w:bookmarkStart w:id="54" w:name="_Toc534489411"/>
       <w:bookmarkEnd w:id="0"/>
       <w:r>
         <w:t>5</w:t>
@@ -16039,16 +16015,16 @@
         </w:rPr>
         <w:t xml:space="preserve">　系统的测试与分析</w:t>
       </w:r>
+      <w:bookmarkEnd w:id="53"/>
       <w:bookmarkEnd w:id="54"/>
-      <w:bookmarkEnd w:id="55"/>
     </w:p>
     <w:p>
       <w:pPr>
         <w:pStyle w:val="1"/>
         <w:spacing w:before="156" w:after="156"/>
       </w:pPr>
-      <w:bookmarkStart w:id="56" w:name="_Toc472010706"/>
-      <w:bookmarkStart w:id="57" w:name="_Toc534489412"/>
+      <w:bookmarkStart w:id="55" w:name="_Toc472010706"/>
+      <w:bookmarkStart w:id="56" w:name="_Toc534489412"/>
       <w:r>
         <w:t xml:space="preserve">6  </w:t>
       </w:r>
@@ -16058,26 +16034,44 @@
         </w:rPr>
         <w:t>结论</w:t>
       </w:r>
+      <w:bookmarkEnd w:id="55"/>
       <w:bookmarkEnd w:id="56"/>
+    </w:p>
+    <w:p>
+      <w:pPr>
+        <w:spacing w:line="360" w:lineRule="auto"/>
+        <w:ind w:firstLineChars="200" w:firstLine="480"/>
+        <w:rPr>
+          <w:rFonts w:ascii="Times New Roman" w:hAnsi="Times New Roman" w:cs="Times New Roman"/>
+          <w:sz w:val="24"/>
+          <w:szCs w:val="24"/>
+        </w:rPr>
+      </w:pPr>
+      <w:r>
+        <w:rPr>
+          <w:rFonts w:ascii="Times New Roman" w:hAnsi="Times New Roman" w:cs="宋体" w:hint="eastAsia"/>
+          <w:sz w:val="24"/>
+          <w:szCs w:val="24"/>
+        </w:rPr>
+        <w:t>在本系统整个开发过程中作者主要完成的是四个模块：</w:t>
+      </w:r>
+      <w:r>
+        <w:rPr>
+          <w:rFonts w:ascii="Times New Roman" w:hAnsi="Times New Roman" w:cs="宋体" w:hint="eastAsia"/>
+          <w:sz w:val="24"/>
+          <w:szCs w:val="24"/>
+        </w:rPr>
+        <w:t>校园资讯模块、组织机构模块、即时通讯模块、个人信息</w:t>
+      </w:r>
+      <w:bookmarkStart w:id="57" w:name="_GoBack"/>
       <w:bookmarkEnd w:id="57"/>
-    </w:p>
-    <w:p>
-      <w:pPr>
-        <w:spacing w:line="360" w:lineRule="auto"/>
-        <w:ind w:firstLineChars="200" w:firstLine="480"/>
-        <w:rPr>
-          <w:rFonts w:ascii="Times New Roman" w:hAnsi="Times New Roman" w:cs="Times New Roman"/>
-          <w:sz w:val="24"/>
-          <w:szCs w:val="24"/>
-        </w:rPr>
-      </w:pPr>
       <w:r>
         <w:rPr>
           <w:rFonts w:ascii="Times New Roman" w:hAnsi="Times New Roman" w:cs="宋体" w:hint="eastAsia"/>
           <w:sz w:val="24"/>
           <w:szCs w:val="24"/>
         </w:rPr>
-        <w:t>在本系统整个开发过程中作者主要完成的是四个模块：系统模块、物业管理模块、设施管理模块、系统数据管理模块。</w:t>
+        <w:t>模块。</w:t>
       </w:r>
     </w:p>
     <w:p>
@@ -17058,7 +17052,7 @@
         <w:szCs w:val="21"/>
         <w:lang w:val="zh-CN"/>
       </w:rPr>
-      <w:t>18</w:t>
+      <w:t>26</w:t>
     </w:r>
     <w:r>
       <w:rPr>
@@ -17125,7 +17119,7 @@
         <w:szCs w:val="21"/>
         <w:lang w:val="zh-CN"/>
       </w:rPr>
-      <w:t>17</w:t>
+      <w:t>27</w:t>
     </w:r>
     <w:r>
       <w:rPr>
@@ -19362,7 +19356,7 @@
 </file>
 
 <file path=customXml/itemProps2.xml><?xml version="1.0" encoding="utf-8"?>
-<ds:datastoreItem xmlns:ds="http://schemas.openxmlformats.org/officeDocument/2006/customXml" ds:itemID="{4B9D6AB6-9D47-4981-9967-AA4DB6D1355A}">
+<ds:datastoreItem xmlns:ds="http://schemas.openxmlformats.org/officeDocument/2006/customXml" ds:itemID="{278C5FD3-248D-4101-A15F-948D1D3293A3}">
   <ds:schemaRefs>
     <ds:schemaRef ds:uri="http://schemas.openxmlformats.org/officeDocument/2006/bibliography"/>
   </ds:schemaRefs>

</xml_diff>